<commit_message>
Atualizando opcode OUT. Retirando opcode DRAW. Atualizando Documentos (ISA e Readme)
</commit_message>
<xml_diff>
--- a/ISA-microRISC-8.docx
+++ b/ISA-microRISC-8.docx
@@ -2393,6 +2393,443 @@
           <w:lang w:eastAsia="pt-BR"/>
         </w:rPr>
         <w:t xml:space="preserve"> (64 KB)</w:t>
+      </w:r>
+    </w:p>
+    <w:p>
+      <w:pPr>
+        <w:spacing w:before="100" w:beforeAutospacing="1" w:after="100" w:afterAutospacing="1" w:line="240" w:lineRule="auto"/>
+        <w:jc w:val="both"/>
+        <w:rPr>
+          <w:rStyle w:val="Forte"/>
+          <w:rFonts w:eastAsia="Times New Roman" w:cstheme="minorHAnsi"/>
+          <w:b w:val="0"/>
+          <w:bCs w:val="0"/>
+          <w:sz w:val="26"/>
+          <w:szCs w:val="26"/>
+          <w:lang w:eastAsia="pt-BR"/>
+        </w:rPr>
+      </w:pPr>
+      <w:r>
+        <w:rPr>
+          <w:rFonts w:eastAsia="Times New Roman" w:cstheme="minorHAnsi"/>
+          <w:sz w:val="26"/>
+          <w:szCs w:val="26"/>
+          <w:lang w:eastAsia="pt-BR"/>
+        </w:rPr>
+        <w:t>Visualização Gráfica (64 KB)</w:t>
+      </w:r>
+      <w:r>
+        <w:rPr>
+          <w:rFonts w:eastAsia="Times New Roman" w:cstheme="minorHAnsi"/>
+          <w:sz w:val="26"/>
+          <w:szCs w:val="26"/>
+          <w:lang w:eastAsia="pt-BR"/>
+        </w:rPr>
+        <w:t>:</w:t>
+      </w:r>
+    </w:p>
+    <w:tbl>
+      <w:tblPr>
+        <w:tblStyle w:val="Tabelacomgrade"/>
+        <w:tblW w:w="0" w:type="auto"/>
+        <w:tblLook w:val="04A0" w:firstRow="1" w:lastRow="0" w:firstColumn="1" w:lastColumn="0" w:noHBand="0" w:noVBand="1"/>
+      </w:tblPr>
+      <w:tblGrid>
+        <w:gridCol w:w="4247"/>
+        <w:gridCol w:w="4247"/>
+      </w:tblGrid>
+      <w:tr>
+        <w:trPr>
+          <w:trHeight w:val="3802"/>
+        </w:trPr>
+        <w:tc>
+          <w:tcPr>
+            <w:tcW w:w="4247" w:type="dxa"/>
+            <w:shd w:val="clear" w:color="auto" w:fill="F4B083" w:themeFill="accent2" w:themeFillTint="99"/>
+          </w:tcPr>
+          <w:p>
+            <w:pPr>
+              <w:rPr>
+                <w:rStyle w:val="Forte"/>
+                <w:rFonts w:eastAsiaTheme="majorEastAsia"/>
+              </w:rPr>
+            </w:pPr>
+          </w:p>
+          <w:p>
+            <w:pPr>
+              <w:jc w:val="center"/>
+              <w:rPr>
+                <w:rStyle w:val="Forte"/>
+                <w:rFonts w:eastAsiaTheme="majorEastAsia"/>
+              </w:rPr>
+            </w:pPr>
+          </w:p>
+          <w:p>
+            <w:pPr>
+              <w:jc w:val="center"/>
+              <w:rPr>
+                <w:rStyle w:val="Forte"/>
+                <w:rFonts w:eastAsiaTheme="majorEastAsia"/>
+              </w:rPr>
+            </w:pPr>
+          </w:p>
+          <w:p>
+            <w:pPr>
+              <w:jc w:val="center"/>
+              <w:rPr>
+                <w:rStyle w:val="Forte"/>
+                <w:rFonts w:eastAsiaTheme="majorEastAsia"/>
+              </w:rPr>
+            </w:pPr>
+          </w:p>
+          <w:p>
+            <w:pPr>
+              <w:jc w:val="center"/>
+              <w:rPr>
+                <w:rStyle w:val="Forte"/>
+                <w:rFonts w:eastAsiaTheme="majorEastAsia"/>
+              </w:rPr>
+            </w:pPr>
+          </w:p>
+          <w:p>
+            <w:pPr>
+              <w:rPr>
+                <w:rStyle w:val="Forte"/>
+                <w:rFonts w:eastAsiaTheme="majorEastAsia"/>
+              </w:rPr>
+            </w:pPr>
+          </w:p>
+          <w:p>
+            <w:pPr>
+              <w:jc w:val="center"/>
+              <w:rPr>
+                <w:rStyle w:val="Forte"/>
+                <w:rFonts w:eastAsiaTheme="majorEastAsia" w:cstheme="minorHAnsi"/>
+                <w:bCs w:val="0"/>
+                <w:szCs w:val="26"/>
+              </w:rPr>
+            </w:pPr>
+            <w:r>
+              <w:rPr>
+                <w:rStyle w:val="Forte"/>
+                <w:rFonts w:eastAsiaTheme="majorEastAsia"/>
+              </w:rPr>
+              <w:t>ROM</w:t>
+            </w:r>
+          </w:p>
+        </w:tc>
+        <w:tc>
+          <w:tcPr>
+            <w:tcW w:w="4247" w:type="dxa"/>
+          </w:tcPr>
+          <w:p>
+            <w:pPr>
+              <w:jc w:val="center"/>
+              <w:rPr>
+                <w:rStyle w:val="Forte"/>
+                <w:rFonts w:eastAsiaTheme="majorEastAsia" w:cstheme="minorHAnsi"/>
+                <w:bCs w:val="0"/>
+                <w:i/>
+                <w:szCs w:val="26"/>
+              </w:rPr>
+            </w:pPr>
+          </w:p>
+          <w:p>
+            <w:pPr>
+              <w:jc w:val="center"/>
+              <w:rPr>
+                <w:rStyle w:val="Forte"/>
+                <w:rFonts w:eastAsiaTheme="majorEastAsia" w:cstheme="minorHAnsi"/>
+                <w:bCs w:val="0"/>
+                <w:i/>
+                <w:szCs w:val="26"/>
+              </w:rPr>
+            </w:pPr>
+          </w:p>
+          <w:p>
+            <w:pPr>
+              <w:jc w:val="center"/>
+              <w:rPr>
+                <w:rFonts w:eastAsia="Times New Roman" w:cstheme="minorHAnsi"/>
+                <w:bCs/>
+                <w:i/>
+                <w:szCs w:val="26"/>
+                <w:lang w:eastAsia="pt-BR"/>
+              </w:rPr>
+            </w:pPr>
+          </w:p>
+          <w:p>
+            <w:pPr>
+              <w:jc w:val="center"/>
+              <w:rPr>
+                <w:rFonts w:eastAsia="Times New Roman" w:cstheme="minorHAnsi"/>
+                <w:bCs/>
+                <w:i/>
+                <w:szCs w:val="26"/>
+                <w:lang w:eastAsia="pt-BR"/>
+              </w:rPr>
+            </w:pPr>
+          </w:p>
+          <w:p>
+            <w:pPr>
+              <w:jc w:val="center"/>
+              <w:rPr>
+                <w:rFonts w:eastAsia="Times New Roman" w:cstheme="minorHAnsi"/>
+                <w:bCs/>
+                <w:i/>
+                <w:szCs w:val="26"/>
+                <w:lang w:eastAsia="pt-BR"/>
+              </w:rPr>
+            </w:pPr>
+          </w:p>
+          <w:p>
+            <w:pPr>
+              <w:rPr>
+                <w:rFonts w:eastAsia="Times New Roman" w:cstheme="minorHAnsi"/>
+                <w:bCs/>
+                <w:i/>
+                <w:szCs w:val="26"/>
+                <w:lang w:eastAsia="pt-BR"/>
+              </w:rPr>
+            </w:pPr>
+          </w:p>
+          <w:p>
+            <w:pPr>
+              <w:jc w:val="center"/>
+              <w:rPr>
+                <w:rStyle w:val="Forte"/>
+                <w:rFonts w:eastAsiaTheme="majorEastAsia" w:cstheme="minorHAnsi"/>
+                <w:bCs w:val="0"/>
+                <w:i/>
+                <w:szCs w:val="26"/>
+              </w:rPr>
+            </w:pPr>
+            <w:r>
+              <w:rPr>
+                <w:rFonts w:eastAsia="Times New Roman" w:cstheme="minorHAnsi"/>
+                <w:bCs/>
+                <w:i/>
+                <w:szCs w:val="26"/>
+                <w:lang w:eastAsia="pt-BR"/>
+              </w:rPr>
+              <w:t>48 KB</w:t>
+            </w:r>
+          </w:p>
+        </w:tc>
+      </w:tr>
+      <w:tr>
+        <w:trPr>
+          <w:trHeight w:val="70"/>
+        </w:trPr>
+        <w:tc>
+          <w:tcPr>
+            <w:tcW w:w="4247" w:type="dxa"/>
+            <w:shd w:val="clear" w:color="auto" w:fill="F4B083" w:themeFill="accent2" w:themeFillTint="99"/>
+          </w:tcPr>
+          <w:p>
+            <w:pPr>
+              <w:jc w:val="center"/>
+              <w:rPr>
+                <w:rStyle w:val="Forte"/>
+                <w:rFonts w:eastAsiaTheme="majorEastAsia" w:cstheme="minorHAnsi"/>
+                <w:bCs w:val="0"/>
+                <w:szCs w:val="26"/>
+              </w:rPr>
+            </w:pPr>
+            <w:r>
+              <w:rPr>
+                <w:rStyle w:val="Forte"/>
+                <w:rFonts w:eastAsiaTheme="majorEastAsia" w:cstheme="minorHAnsi"/>
+                <w:bCs w:val="0"/>
+                <w:szCs w:val="26"/>
+              </w:rPr>
+              <w:t>R</w:t>
+            </w:r>
+            <w:r>
+              <w:rPr>
+                <w:rStyle w:val="Forte"/>
+                <w:rFonts w:eastAsiaTheme="majorEastAsia"/>
+              </w:rPr>
+              <w:t>AM</w:t>
+            </w:r>
+          </w:p>
+        </w:tc>
+        <w:tc>
+          <w:tcPr>
+            <w:tcW w:w="4247" w:type="dxa"/>
+          </w:tcPr>
+          <w:p>
+            <w:pPr>
+              <w:jc w:val="center"/>
+              <w:rPr>
+                <w:rStyle w:val="Forte"/>
+                <w:rFonts w:eastAsiaTheme="majorEastAsia" w:cstheme="minorHAnsi"/>
+                <w:bCs w:val="0"/>
+                <w:i/>
+                <w:szCs w:val="26"/>
+              </w:rPr>
+            </w:pPr>
+            <w:r>
+              <w:rPr>
+                <w:rFonts w:eastAsia="Times New Roman" w:cstheme="minorHAnsi"/>
+                <w:bCs/>
+                <w:i/>
+                <w:szCs w:val="26"/>
+                <w:lang w:eastAsia="pt-BR"/>
+              </w:rPr>
+              <w:t>8 KB</w:t>
+            </w:r>
+          </w:p>
+        </w:tc>
+      </w:tr>
+      <w:tr>
+        <w:trPr>
+          <w:trHeight w:val="146"/>
+        </w:trPr>
+        <w:tc>
+          <w:tcPr>
+            <w:tcW w:w="4247" w:type="dxa"/>
+            <w:shd w:val="clear" w:color="auto" w:fill="F4B083" w:themeFill="accent2" w:themeFillTint="99"/>
+          </w:tcPr>
+          <w:p>
+            <w:pPr>
+              <w:jc w:val="center"/>
+              <w:rPr>
+                <w:rStyle w:val="Forte"/>
+                <w:rFonts w:eastAsiaTheme="majorEastAsia" w:cstheme="minorHAnsi"/>
+                <w:bCs w:val="0"/>
+                <w:i/>
+                <w:szCs w:val="26"/>
+              </w:rPr>
+            </w:pPr>
+            <w:r>
+              <w:rPr>
+                <w:rStyle w:val="Forte"/>
+                <w:rFonts w:eastAsiaTheme="majorEastAsia" w:cstheme="minorHAnsi"/>
+                <w:bCs w:val="0"/>
+                <w:i/>
+                <w:szCs w:val="26"/>
+              </w:rPr>
+              <w:t>P</w:t>
+            </w:r>
+            <w:r>
+              <w:rPr>
+                <w:rStyle w:val="Forte"/>
+                <w:rFonts w:eastAsiaTheme="majorEastAsia"/>
+                <w:i/>
+              </w:rPr>
+              <w:t>/ EXPANSÃO</w:t>
+            </w:r>
+          </w:p>
+        </w:tc>
+        <w:tc>
+          <w:tcPr>
+            <w:tcW w:w="4247" w:type="dxa"/>
+          </w:tcPr>
+          <w:p>
+            <w:pPr>
+              <w:jc w:val="center"/>
+              <w:rPr>
+                <w:rStyle w:val="Forte"/>
+                <w:rFonts w:eastAsiaTheme="majorEastAsia" w:cstheme="minorHAnsi"/>
+                <w:bCs w:val="0"/>
+                <w:i/>
+                <w:szCs w:val="26"/>
+              </w:rPr>
+            </w:pPr>
+            <w:r>
+              <w:rPr>
+                <w:rFonts w:eastAsia="Times New Roman" w:cstheme="minorHAnsi"/>
+                <w:bCs/>
+                <w:i/>
+                <w:szCs w:val="26"/>
+                <w:lang w:eastAsia="pt-BR"/>
+              </w:rPr>
+              <w:t>~ 8 KB</w:t>
+            </w:r>
+          </w:p>
+        </w:tc>
+      </w:tr>
+      <w:tr>
+        <w:trPr>
+          <w:trHeight w:val="70"/>
+        </w:trPr>
+        <w:tc>
+          <w:tcPr>
+            <w:tcW w:w="4247" w:type="dxa"/>
+            <w:shd w:val="clear" w:color="auto" w:fill="F4B083" w:themeFill="accent2" w:themeFillTint="99"/>
+          </w:tcPr>
+          <w:p>
+            <w:pPr>
+              <w:jc w:val="center"/>
+              <w:rPr>
+                <w:rStyle w:val="Forte"/>
+                <w:rFonts w:eastAsiaTheme="majorEastAsia" w:cstheme="minorHAnsi"/>
+                <w:bCs w:val="0"/>
+                <w:szCs w:val="26"/>
+              </w:rPr>
+            </w:pPr>
+            <w:r>
+              <w:rPr>
+                <w:rStyle w:val="Forte"/>
+                <w:rFonts w:eastAsiaTheme="majorEastAsia" w:cstheme="minorHAnsi"/>
+                <w:bCs w:val="0"/>
+                <w:szCs w:val="26"/>
+              </w:rPr>
+              <w:t>I/O</w:t>
+            </w:r>
+          </w:p>
+        </w:tc>
+        <w:tc>
+          <w:tcPr>
+            <w:tcW w:w="4247" w:type="dxa"/>
+          </w:tcPr>
+          <w:p>
+            <w:pPr>
+              <w:jc w:val="center"/>
+              <w:rPr>
+                <w:rStyle w:val="Forte"/>
+                <w:rFonts w:eastAsiaTheme="majorEastAsia" w:cstheme="minorHAnsi"/>
+                <w:bCs w:val="0"/>
+                <w:i/>
+                <w:szCs w:val="26"/>
+              </w:rPr>
+            </w:pPr>
+            <w:r>
+              <w:rPr>
+                <w:rFonts w:eastAsia="Times New Roman" w:cstheme="minorHAnsi"/>
+                <w:bCs/>
+                <w:i/>
+                <w:szCs w:val="26"/>
+                <w:lang w:eastAsia="pt-BR"/>
+              </w:rPr>
+              <w:t>8 KB</w:t>
+            </w:r>
+          </w:p>
+        </w:tc>
+      </w:tr>
+    </w:tbl>
+    <w:p>
+      <w:pPr>
+        <w:rPr>
+          <w:rFonts w:eastAsia="Times New Roman" w:cstheme="minorHAnsi"/>
+          <w:b/>
+          <w:bCs/>
+          <w:sz w:val="26"/>
+          <w:szCs w:val="26"/>
+          <w:lang w:eastAsia="pt-BR"/>
+        </w:rPr>
+      </w:pPr>
+      <w:r>
+        <w:rPr>
+          <w:rFonts w:eastAsia="Times New Roman" w:cstheme="minorHAnsi"/>
+          <w:b/>
+          <w:bCs/>
+          <w:sz w:val="26"/>
+          <w:szCs w:val="26"/>
+          <w:lang w:eastAsia="pt-BR"/>
+        </w:rPr>
+        <w:br w:type="page"/>
       </w:r>
     </w:p>
     <w:tbl>
@@ -2436,6 +2873,7 @@
                 <w:szCs w:val="26"/>
                 <w:lang w:eastAsia="pt-BR"/>
               </w:rPr>
+              <w:lastRenderedPageBreak/>
               <w:t>Endereço</w:t>
             </w:r>
           </w:p>
@@ -3268,47 +3706,57 @@
           <w:szCs w:val="26"/>
           <w:lang w:eastAsia="pt-BR"/>
         </w:rPr>
-        <w:t xml:space="preserve">O endereço FFFC e FFFB estão reservados para INPUT de caracteres e </w:t>
-      </w:r>
-      <w:r>
-        <w:rPr>
-          <w:rFonts w:eastAsia="Times New Roman" w:cstheme="minorHAnsi"/>
-          <w:bCs/>
-          <w:sz w:val="26"/>
-          <w:szCs w:val="26"/>
-          <w:lang w:eastAsia="pt-BR"/>
-        </w:rPr>
-        <w:t>STATUS</w:t>
-      </w:r>
-      <w:r>
-        <w:rPr>
-          <w:rFonts w:eastAsia="Times New Roman" w:cstheme="minorHAnsi"/>
-          <w:bCs/>
-          <w:sz w:val="26"/>
-          <w:szCs w:val="26"/>
-          <w:lang w:eastAsia="pt-BR"/>
-        </w:rPr>
-        <w:t xml:space="preserve"> do </w:t>
-      </w:r>
-      <w:r>
-        <w:rPr>
-          <w:rFonts w:eastAsia="Times New Roman" w:cstheme="minorHAnsi"/>
-          <w:bCs/>
-          <w:sz w:val="26"/>
-          <w:szCs w:val="26"/>
-          <w:lang w:eastAsia="pt-BR"/>
-        </w:rPr>
-        <w:t>input</w:t>
-      </w:r>
-      <w:r>
-        <w:rPr>
-          <w:rFonts w:eastAsia="Times New Roman" w:cstheme="minorHAnsi"/>
-          <w:bCs/>
-          <w:sz w:val="26"/>
-          <w:szCs w:val="26"/>
-          <w:lang w:eastAsia="pt-BR"/>
-        </w:rPr>
-        <w:t xml:space="preserve"> de caracteres, respectivamente.</w:t>
+        <w:t>O</w:t>
+      </w:r>
+      <w:r>
+        <w:rPr>
+          <w:rFonts w:eastAsia="Times New Roman" w:cstheme="minorHAnsi"/>
+          <w:bCs/>
+          <w:sz w:val="26"/>
+          <w:szCs w:val="26"/>
+          <w:lang w:eastAsia="pt-BR"/>
+        </w:rPr>
+        <w:t>s</w:t>
+      </w:r>
+      <w:r>
+        <w:rPr>
+          <w:rFonts w:eastAsia="Times New Roman" w:cstheme="minorHAnsi"/>
+          <w:bCs/>
+          <w:sz w:val="26"/>
+          <w:szCs w:val="26"/>
+          <w:lang w:eastAsia="pt-BR"/>
+        </w:rPr>
+        <w:t xml:space="preserve"> endereço</w:t>
+      </w:r>
+      <w:r>
+        <w:rPr>
+          <w:rFonts w:eastAsia="Times New Roman" w:cstheme="minorHAnsi"/>
+          <w:bCs/>
+          <w:sz w:val="26"/>
+          <w:szCs w:val="26"/>
+          <w:lang w:eastAsia="pt-BR"/>
+        </w:rPr>
+        <w:t>s</w:t>
+      </w:r>
+      <w:r>
+        <w:rPr>
+          <w:rFonts w:eastAsia="Times New Roman" w:cstheme="minorHAnsi"/>
+          <w:bCs/>
+          <w:sz w:val="26"/>
+          <w:szCs w:val="26"/>
+          <w:lang w:eastAsia="pt-BR"/>
+        </w:rPr>
+        <w:t xml:space="preserve"> FFF</w:t>
+      </w:r>
+      <w:r>
+        <w:rPr>
+          <w:rFonts w:eastAsia="Times New Roman" w:cstheme="minorHAnsi"/>
+          <w:bCs/>
+          <w:sz w:val="26"/>
+          <w:szCs w:val="26"/>
+          <w:lang w:eastAsia="pt-BR"/>
+        </w:rPr>
+        <w:t>B, FFFC e FFFD estão reservados para DATA_STATE, INPUT, e INPUT_MODE, respectivamente.</w:t>
       </w:r>
     </w:p>
     <w:p>
@@ -3335,94 +3783,143 @@
           <w:szCs w:val="26"/>
           <w:lang w:eastAsia="pt-BR"/>
         </w:rPr>
-        <w:t xml:space="preserve">O endereço FFFE e FFFD estão reservados para INPUT de inteiros e </w:t>
-      </w:r>
-      <w:r>
-        <w:rPr>
-          <w:rFonts w:eastAsia="Times New Roman" w:cstheme="minorHAnsi"/>
-          <w:bCs/>
-          <w:sz w:val="26"/>
-          <w:szCs w:val="26"/>
-          <w:lang w:eastAsia="pt-BR"/>
-        </w:rPr>
-        <w:t>STATUS</w:t>
-      </w:r>
-      <w:r>
-        <w:rPr>
-          <w:rFonts w:eastAsia="Times New Roman" w:cstheme="minorHAnsi"/>
-          <w:bCs/>
-          <w:sz w:val="26"/>
-          <w:szCs w:val="26"/>
-          <w:lang w:eastAsia="pt-BR"/>
-        </w:rPr>
-        <w:t xml:space="preserve"> do </w:t>
-      </w:r>
-      <w:r>
-        <w:rPr>
-          <w:rFonts w:eastAsia="Times New Roman" w:cstheme="minorHAnsi"/>
-          <w:bCs/>
-          <w:sz w:val="26"/>
-          <w:szCs w:val="26"/>
-          <w:lang w:eastAsia="pt-BR"/>
-        </w:rPr>
-        <w:t>input</w:t>
-      </w:r>
-      <w:r>
-        <w:rPr>
-          <w:rFonts w:eastAsia="Times New Roman" w:cstheme="minorHAnsi"/>
-          <w:bCs/>
-          <w:sz w:val="26"/>
-          <w:szCs w:val="26"/>
-          <w:lang w:eastAsia="pt-BR"/>
-        </w:rPr>
-        <w:t xml:space="preserve"> de inteiros, respectivamente.</w:t>
+        <w:t>O</w:t>
+      </w:r>
+      <w:r>
+        <w:rPr>
+          <w:rFonts w:eastAsia="Times New Roman" w:cstheme="minorHAnsi"/>
+          <w:bCs/>
+          <w:sz w:val="26"/>
+          <w:szCs w:val="26"/>
+          <w:lang w:eastAsia="pt-BR"/>
+        </w:rPr>
+        <w:t xml:space="preserve">s </w:t>
+      </w:r>
+      <w:r>
+        <w:rPr>
+          <w:rFonts w:eastAsia="Times New Roman" w:cstheme="minorHAnsi"/>
+          <w:bCs/>
+          <w:sz w:val="26"/>
+          <w:szCs w:val="26"/>
+          <w:lang w:eastAsia="pt-BR"/>
+        </w:rPr>
+        <w:t>endereço</w:t>
+      </w:r>
+      <w:r>
+        <w:rPr>
+          <w:rFonts w:eastAsia="Times New Roman" w:cstheme="minorHAnsi"/>
+          <w:bCs/>
+          <w:sz w:val="26"/>
+          <w:szCs w:val="26"/>
+          <w:lang w:eastAsia="pt-BR"/>
+        </w:rPr>
+        <w:t>s</w:t>
+      </w:r>
+      <w:r>
+        <w:rPr>
+          <w:rFonts w:eastAsia="Times New Roman" w:cstheme="minorHAnsi"/>
+          <w:bCs/>
+          <w:sz w:val="26"/>
+          <w:szCs w:val="26"/>
+          <w:lang w:eastAsia="pt-BR"/>
+        </w:rPr>
+        <w:t xml:space="preserve"> </w:t>
+      </w:r>
+      <w:r>
+        <w:rPr>
+          <w:rFonts w:eastAsia="Times New Roman" w:cstheme="minorHAnsi"/>
+          <w:bCs/>
+          <w:sz w:val="26"/>
+          <w:szCs w:val="26"/>
+          <w:lang w:eastAsia="pt-BR"/>
+        </w:rPr>
+        <w:t xml:space="preserve">FFFE e </w:t>
+      </w:r>
+      <w:r>
+        <w:rPr>
+          <w:rFonts w:eastAsia="Times New Roman" w:cstheme="minorHAnsi"/>
+          <w:bCs/>
+          <w:sz w:val="26"/>
+          <w:szCs w:val="26"/>
+          <w:lang w:eastAsia="pt-BR"/>
+        </w:rPr>
+        <w:t>FFFF est</w:t>
+      </w:r>
+      <w:r>
+        <w:rPr>
+          <w:rFonts w:eastAsia="Times New Roman" w:cstheme="minorHAnsi"/>
+          <w:bCs/>
+          <w:sz w:val="26"/>
+          <w:szCs w:val="26"/>
+          <w:lang w:eastAsia="pt-BR"/>
+        </w:rPr>
+        <w:t>ão</w:t>
+      </w:r>
+      <w:r>
+        <w:rPr>
+          <w:rFonts w:eastAsia="Times New Roman" w:cstheme="minorHAnsi"/>
+          <w:bCs/>
+          <w:sz w:val="26"/>
+          <w:szCs w:val="26"/>
+          <w:lang w:eastAsia="pt-BR"/>
+        </w:rPr>
+        <w:t xml:space="preserve"> reservado</w:t>
+      </w:r>
+      <w:r>
+        <w:rPr>
+          <w:rFonts w:eastAsia="Times New Roman" w:cstheme="minorHAnsi"/>
+          <w:bCs/>
+          <w:sz w:val="26"/>
+          <w:szCs w:val="26"/>
+          <w:lang w:eastAsia="pt-BR"/>
+        </w:rPr>
+        <w:t>s</w:t>
+      </w:r>
+      <w:r>
+        <w:rPr>
+          <w:rFonts w:eastAsia="Times New Roman" w:cstheme="minorHAnsi"/>
+          <w:bCs/>
+          <w:sz w:val="26"/>
+          <w:szCs w:val="26"/>
+          <w:lang w:eastAsia="pt-BR"/>
+        </w:rPr>
+        <w:t xml:space="preserve"> para OUTPUT</w:t>
+      </w:r>
+      <w:r>
+        <w:rPr>
+          <w:rFonts w:eastAsia="Times New Roman" w:cstheme="minorHAnsi"/>
+          <w:bCs/>
+          <w:sz w:val="26"/>
+          <w:szCs w:val="26"/>
+          <w:lang w:eastAsia="pt-BR"/>
+        </w:rPr>
+        <w:t>_MODE e OUTPUT, respectivamente</w:t>
+      </w:r>
+      <w:r>
+        <w:rPr>
+          <w:rFonts w:eastAsia="Times New Roman" w:cstheme="minorHAnsi"/>
+          <w:bCs/>
+          <w:sz w:val="26"/>
+          <w:szCs w:val="26"/>
+          <w:lang w:eastAsia="pt-BR"/>
+        </w:rPr>
+        <w:t>.</w:t>
       </w:r>
     </w:p>
     <w:p>
       <w:pPr>
         <w:pStyle w:val="PargrafodaLista"/>
-        <w:numPr>
-          <w:ilvl w:val="0"/>
-          <w:numId w:val="44"/>
-        </w:numPr>
+        <w:ind w:left="360"/>
         <w:jc w:val="both"/>
         <w:rPr>
-          <w:rFonts w:eastAsia="Times New Roman" w:cstheme="minorHAnsi"/>
-          <w:bCs/>
-          <w:sz w:val="26"/>
-          <w:szCs w:val="26"/>
-          <w:lang w:eastAsia="pt-BR"/>
-        </w:rPr>
-      </w:pPr>
-      <w:r>
-        <w:rPr>
-          <w:rFonts w:eastAsia="Times New Roman" w:cstheme="minorHAnsi"/>
-          <w:bCs/>
-          <w:sz w:val="26"/>
-          <w:szCs w:val="26"/>
-          <w:lang w:eastAsia="pt-BR"/>
-        </w:rPr>
-        <w:t>O endereço FFFF está reservado para OUTPUT.</w:t>
-      </w:r>
-    </w:p>
-    <w:p>
-      <w:pPr>
-        <w:rPr>
           <w:rStyle w:val="Forte"/>
-          <w:rFonts w:eastAsiaTheme="majorEastAsia" w:cstheme="minorHAnsi"/>
-          <w:bCs w:val="0"/>
-          <w:sz w:val="26"/>
-          <w:szCs w:val="26"/>
-        </w:rPr>
-      </w:pPr>
-      <w:r>
-        <w:rPr>
-          <w:rStyle w:val="Forte"/>
-          <w:rFonts w:cstheme="minorHAnsi"/>
-          <w:bCs w:val="0"/>
-        </w:rPr>
-        <w:br w:type="page"/>
-      </w:r>
+          <w:rFonts w:eastAsia="Times New Roman" w:cstheme="minorHAnsi"/>
+          <w:b w:val="0"/>
+          <w:sz w:val="26"/>
+          <w:szCs w:val="26"/>
+          <w:lang w:eastAsia="pt-BR"/>
+        </w:rPr>
+      </w:pPr>
     </w:p>
     <w:p>
       <w:pPr>
@@ -3442,7 +3939,6 @@
           <w:bCs w:val="0"/>
           <w:color w:val="auto"/>
         </w:rPr>
-        <w:lastRenderedPageBreak/>
         <w:t>Periféricos Integrados</w:t>
       </w:r>
     </w:p>
@@ -3701,17 +4197,7 @@
           <w:sz w:val="26"/>
           <w:szCs w:val="26"/>
         </w:rPr>
-        <w:t>. Ex: ‘c</w:t>
-      </w:r>
-      <w:bookmarkStart w:id="0" w:name="_GoBack"/>
-      <w:bookmarkEnd w:id="0"/>
-      <w:r>
-        <w:rPr>
-          <w:rFonts w:cstheme="minorHAnsi"/>
-          <w:sz w:val="26"/>
-          <w:szCs w:val="26"/>
-        </w:rPr>
-        <w:t>’</w:t>
+        <w:t>. Ex: ‘c’</w:t>
       </w:r>
     </w:p>
     <w:p>
@@ -4009,6 +4495,29 @@
     </w:p>
     <w:p>
       <w:pPr>
+        <w:rPr>
+          <w:rFonts w:eastAsia="Times New Roman" w:cstheme="minorHAnsi"/>
+          <w:b/>
+          <w:bCs/>
+          <w:sz w:val="26"/>
+          <w:szCs w:val="26"/>
+          <w:lang w:eastAsia="pt-BR"/>
+        </w:rPr>
+      </w:pPr>
+      <w:r>
+        <w:rPr>
+          <w:rFonts w:eastAsia="Times New Roman" w:cstheme="minorHAnsi"/>
+          <w:b/>
+          <w:bCs/>
+          <w:sz w:val="26"/>
+          <w:szCs w:val="26"/>
+          <w:lang w:eastAsia="pt-BR"/>
+        </w:rPr>
+        <w:br w:type="page"/>
+      </w:r>
+    </w:p>
+    <w:p>
+      <w:pPr>
         <w:spacing w:before="100" w:beforeAutospacing="1" w:after="100" w:afterAutospacing="1" w:line="240" w:lineRule="auto"/>
         <w:jc w:val="both"/>
         <w:rPr>
@@ -4029,6 +4538,7 @@
           <w:szCs w:val="26"/>
           <w:lang w:eastAsia="pt-BR"/>
         </w:rPr>
+        <w:lastRenderedPageBreak/>
         <w:t>Palavra de bits:</w:t>
       </w:r>
     </w:p>
@@ -4246,18 +4756,7 @@
           <w:szCs w:val="26"/>
           <w:lang w:eastAsia="pt-BR"/>
         </w:rPr>
-        <w:t>4</w:t>
-      </w:r>
-      <w:r>
-        <w:rPr>
-          <w:rFonts w:eastAsia="Times New Roman" w:cstheme="minorHAnsi"/>
-          <w:b/>
-          <w:bCs/>
-          <w:sz w:val="26"/>
-          <w:szCs w:val="26"/>
-          <w:lang w:eastAsia="pt-BR"/>
-        </w:rPr>
-        <w:t>1</w:t>
+        <w:t>39</w:t>
       </w:r>
     </w:p>
     <w:tbl>
@@ -7666,7 +8165,7 @@
             </w:r>
             <w:r>
               <w:rPr>
-                <w:rFonts w:eastAsia="Times New Roman" w:cstheme="minorHAnsi"/>
+                <w:rFonts w:eastAsia="Times New Roman"/>
                 <w:sz w:val="24"/>
                 <w:szCs w:val="24"/>
                 <w:lang w:eastAsia="pt-BR"/>
@@ -7701,34 +8200,34 @@
                 <w:szCs w:val="24"/>
                 <w:lang w:eastAsia="pt-BR"/>
               </w:rPr>
-              <w:t xml:space="preserve">DRAW </w:t>
-            </w:r>
-            <w:r>
-              <w:rPr>
-                <w:rFonts w:eastAsia="Times New Roman" w:cstheme="minorHAnsi"/>
-                <w:sz w:val="24"/>
-                <w:szCs w:val="24"/>
-                <w:lang w:eastAsia="pt-BR"/>
-              </w:rPr>
-              <w:t>(</w:t>
-            </w:r>
-            <w:r>
-              <w:rPr>
-                <w:rFonts w:eastAsia="Times New Roman" w:cstheme="minorHAnsi"/>
-                <w:sz w:val="24"/>
-                <w:szCs w:val="24"/>
-                <w:lang w:eastAsia="pt-BR"/>
-              </w:rPr>
-              <w:t xml:space="preserve">SET </w:t>
-            </w:r>
-            <w:r>
-              <w:rPr>
-                <w:rFonts w:eastAsia="Times New Roman" w:cstheme="minorHAnsi"/>
-                <w:sz w:val="24"/>
-                <w:szCs w:val="24"/>
-                <w:lang w:eastAsia="pt-BR"/>
-              </w:rPr>
-              <w:t>DRAW CHAR)</w:t>
+              <w:t>OUT</w:t>
+            </w:r>
+            <w:r>
+              <w:rPr>
+                <w:rFonts w:eastAsia="Times New Roman" w:cstheme="minorHAnsi"/>
+                <w:sz w:val="24"/>
+                <w:szCs w:val="24"/>
+                <w:lang w:eastAsia="pt-BR"/>
+              </w:rPr>
+              <w:t xml:space="preserve"> (</w:t>
+            </w:r>
+            <w:r>
+              <w:rPr>
+                <w:rFonts w:eastAsia="Times New Roman" w:cstheme="minorHAnsi"/>
+                <w:sz w:val="24"/>
+                <w:szCs w:val="24"/>
+                <w:lang w:eastAsia="pt-BR"/>
+              </w:rPr>
+              <w:t xml:space="preserve">GET </w:t>
+            </w:r>
+            <w:r>
+              <w:rPr>
+                <w:rFonts w:eastAsia="Times New Roman" w:cstheme="minorHAnsi"/>
+                <w:sz w:val="24"/>
+                <w:szCs w:val="24"/>
+                <w:lang w:eastAsia="pt-BR"/>
+              </w:rPr>
+              <w:t>OUTPUT INTEGER)</w:t>
             </w:r>
           </w:p>
         </w:tc>
@@ -7782,16 +8281,7 @@
                 <w:szCs w:val="24"/>
                 <w:lang w:eastAsia="pt-BR"/>
               </w:rPr>
-              <w:t>3</w:t>
-            </w:r>
-            <w:r>
-              <w:rPr>
-                <w:rFonts w:eastAsia="Times New Roman" w:cstheme="minorHAnsi"/>
-                <w:sz w:val="24"/>
-                <w:szCs w:val="24"/>
-                <w:lang w:eastAsia="pt-BR"/>
-              </w:rPr>
-              <w:t>3</w:t>
+              <w:t>33</w:t>
             </w:r>
           </w:p>
         </w:tc>
@@ -7821,34 +8311,16 @@
                 <w:szCs w:val="24"/>
                 <w:lang w:eastAsia="pt-BR"/>
               </w:rPr>
-              <w:t>OUT</w:t>
-            </w:r>
-            <w:r>
-              <w:rPr>
-                <w:rFonts w:eastAsia="Times New Roman" w:cstheme="minorHAnsi"/>
-                <w:sz w:val="24"/>
-                <w:szCs w:val="24"/>
-                <w:lang w:eastAsia="pt-BR"/>
-              </w:rPr>
-              <w:t xml:space="preserve"> (</w:t>
-            </w:r>
-            <w:r>
-              <w:rPr>
-                <w:rFonts w:eastAsia="Times New Roman" w:cstheme="minorHAnsi"/>
-                <w:sz w:val="24"/>
-                <w:szCs w:val="24"/>
-                <w:lang w:eastAsia="pt-BR"/>
-              </w:rPr>
-              <w:t xml:space="preserve">GET </w:t>
-            </w:r>
-            <w:r>
-              <w:rPr>
-                <w:rFonts w:eastAsia="Times New Roman" w:cstheme="minorHAnsi"/>
-                <w:sz w:val="24"/>
-                <w:szCs w:val="24"/>
-                <w:lang w:eastAsia="pt-BR"/>
-              </w:rPr>
-              <w:t>OUTPUT INTEGER)</w:t>
+              <w:t xml:space="preserve">CALL </w:t>
+            </w:r>
+            <w:r>
+              <w:rPr>
+                <w:rFonts w:eastAsia="Times New Roman" w:cstheme="minorHAnsi"/>
+                <w:sz w:val="24"/>
+                <w:szCs w:val="24"/>
+                <w:lang w:eastAsia="pt-BR"/>
+              </w:rPr>
+              <w:t>(CALL SUBROTINE)</w:t>
             </w:r>
           </w:p>
         </w:tc>
@@ -7874,7 +8346,7 @@
                 <w:szCs w:val="24"/>
                 <w:lang w:eastAsia="pt-BR"/>
               </w:rPr>
-              <w:t>1</w:t>
+              <w:t>3</w:t>
             </w:r>
           </w:p>
         </w:tc>
@@ -7905,16 +8377,7 @@
                 <w:szCs w:val="24"/>
                 <w:lang w:eastAsia="pt-BR"/>
               </w:rPr>
-              <w:t>3</w:t>
-            </w:r>
-            <w:r>
-              <w:rPr>
-                <w:rFonts w:eastAsia="Times New Roman" w:cstheme="minorHAnsi"/>
-                <w:sz w:val="24"/>
-                <w:szCs w:val="24"/>
-                <w:lang w:eastAsia="pt-BR"/>
-              </w:rPr>
-              <w:t>4</w:t>
+              <w:t>34</w:t>
             </w:r>
           </w:p>
         </w:tc>
@@ -7944,16 +8407,16 @@
                 <w:szCs w:val="24"/>
                 <w:lang w:eastAsia="pt-BR"/>
               </w:rPr>
-              <w:t xml:space="preserve">CALL </w:t>
-            </w:r>
-            <w:r>
-              <w:rPr>
-                <w:rFonts w:eastAsia="Times New Roman" w:cstheme="minorHAnsi"/>
-                <w:sz w:val="24"/>
-                <w:szCs w:val="24"/>
-                <w:lang w:eastAsia="pt-BR"/>
-              </w:rPr>
-              <w:t>(CALL SUBROTINE)</w:t>
+              <w:t xml:space="preserve">RET </w:t>
+            </w:r>
+            <w:r>
+              <w:rPr>
+                <w:rFonts w:eastAsia="Times New Roman" w:cstheme="minorHAnsi"/>
+                <w:sz w:val="24"/>
+                <w:szCs w:val="24"/>
+                <w:lang w:eastAsia="pt-BR"/>
+              </w:rPr>
+              <w:t>(RETURN SUBROTINE)</w:t>
             </w:r>
           </w:p>
         </w:tc>
@@ -7979,7 +8442,7 @@
                 <w:szCs w:val="24"/>
                 <w:lang w:eastAsia="pt-BR"/>
               </w:rPr>
-              <w:t>3</w:t>
+              <w:t>1</w:t>
             </w:r>
           </w:p>
         </w:tc>
@@ -8007,16 +8470,7 @@
                 <w:szCs w:val="24"/>
                 <w:lang w:eastAsia="pt-BR"/>
               </w:rPr>
-              <w:t>3</w:t>
-            </w:r>
-            <w:r>
-              <w:rPr>
-                <w:rFonts w:eastAsia="Times New Roman" w:cstheme="minorHAnsi"/>
-                <w:sz w:val="24"/>
-                <w:szCs w:val="24"/>
-                <w:lang w:eastAsia="pt-BR"/>
-              </w:rPr>
-              <w:t>5</w:t>
+              <w:t>35</w:t>
             </w:r>
           </w:p>
         </w:tc>
@@ -8046,16 +8500,16 @@
                 <w:szCs w:val="24"/>
                 <w:lang w:eastAsia="pt-BR"/>
               </w:rPr>
-              <w:t xml:space="preserve">RET </w:t>
-            </w:r>
-            <w:r>
-              <w:rPr>
-                <w:rFonts w:eastAsia="Times New Roman" w:cstheme="minorHAnsi"/>
-                <w:sz w:val="24"/>
-                <w:szCs w:val="24"/>
-                <w:lang w:eastAsia="pt-BR"/>
-              </w:rPr>
-              <w:t>(RETURN SUBROTINE)</w:t>
+              <w:t xml:space="preserve">INI.P </w:t>
+            </w:r>
+            <w:r>
+              <w:rPr>
+                <w:rFonts w:eastAsia="Times New Roman" w:cstheme="minorHAnsi"/>
+                <w:sz w:val="24"/>
+                <w:szCs w:val="24"/>
+                <w:lang w:eastAsia="pt-BR"/>
+              </w:rPr>
+              <w:t>(INITIALIZE POINTER)</w:t>
             </w:r>
           </w:p>
         </w:tc>
@@ -8081,7 +8535,7 @@
                 <w:szCs w:val="24"/>
                 <w:lang w:eastAsia="pt-BR"/>
               </w:rPr>
-              <w:t>1</w:t>
+              <w:t>3</w:t>
             </w:r>
           </w:p>
         </w:tc>
@@ -8142,16 +8596,16 @@
                 <w:szCs w:val="24"/>
                 <w:lang w:eastAsia="pt-BR"/>
               </w:rPr>
-              <w:t xml:space="preserve">INI.P </w:t>
-            </w:r>
-            <w:r>
-              <w:rPr>
-                <w:rFonts w:eastAsia="Times New Roman" w:cstheme="minorHAnsi"/>
-                <w:sz w:val="24"/>
-                <w:szCs w:val="24"/>
-                <w:lang w:eastAsia="pt-BR"/>
-              </w:rPr>
-              <w:t>(INITIALIZE POINTER)</w:t>
+              <w:t xml:space="preserve">SET.P </w:t>
+            </w:r>
+            <w:r>
+              <w:rPr>
+                <w:rFonts w:eastAsia="Times New Roman" w:cstheme="minorHAnsi"/>
+                <w:sz w:val="24"/>
+                <w:szCs w:val="24"/>
+                <w:lang w:eastAsia="pt-BR"/>
+              </w:rPr>
+              <w:t>(SET POINTER)</w:t>
             </w:r>
           </w:p>
         </w:tc>
@@ -8177,7 +8631,7 @@
                 <w:szCs w:val="24"/>
                 <w:lang w:eastAsia="pt-BR"/>
               </w:rPr>
-              <w:t>3</w:t>
+              <w:t>2</w:t>
             </w:r>
           </w:p>
         </w:tc>
@@ -8235,16 +8689,16 @@
                 <w:szCs w:val="24"/>
                 <w:lang w:eastAsia="pt-BR"/>
               </w:rPr>
-              <w:t xml:space="preserve">SET.P </w:t>
-            </w:r>
-            <w:r>
-              <w:rPr>
-                <w:rFonts w:eastAsia="Times New Roman" w:cstheme="minorHAnsi"/>
-                <w:sz w:val="24"/>
-                <w:szCs w:val="24"/>
-                <w:lang w:eastAsia="pt-BR"/>
-              </w:rPr>
-              <w:t>(SET POINTER)</w:t>
+              <w:t xml:space="preserve">GET.P </w:t>
+            </w:r>
+            <w:r>
+              <w:rPr>
+                <w:rFonts w:eastAsia="Times New Roman" w:cstheme="minorHAnsi"/>
+                <w:sz w:val="24"/>
+                <w:szCs w:val="24"/>
+                <w:lang w:eastAsia="pt-BR"/>
+              </w:rPr>
+              <w:t>(GET POINTER)</w:t>
             </w:r>
           </w:p>
         </w:tc>
@@ -8327,20 +8781,20 @@
                 <w:rFonts w:eastAsia="Times New Roman" w:cstheme="minorHAnsi"/>
                 <w:b/>
                 <w:bCs/>
-                <w:sz w:val="24"/>
-                <w:szCs w:val="24"/>
-                <w:lang w:eastAsia="pt-BR"/>
-              </w:rPr>
-              <w:t xml:space="preserve">GET.P </w:t>
-            </w:r>
-            <w:r>
-              <w:rPr>
-                <w:rFonts w:eastAsia="Times New Roman" w:cstheme="minorHAnsi"/>
-                <w:sz w:val="24"/>
-                <w:szCs w:val="24"/>
-                <w:lang w:eastAsia="pt-BR"/>
-              </w:rPr>
-              <w:t>(GET POINTER)</w:t>
+                <w:sz w:val="26"/>
+                <w:szCs w:val="26"/>
+                <w:lang w:eastAsia="pt-BR"/>
+              </w:rPr>
+              <w:t xml:space="preserve">UPD.P </w:t>
+            </w:r>
+            <w:r>
+              <w:rPr>
+                <w:rFonts w:eastAsia="Times New Roman" w:cstheme="minorHAnsi"/>
+                <w:sz w:val="26"/>
+                <w:szCs w:val="26"/>
+                <w:lang w:eastAsia="pt-BR"/>
+              </w:rPr>
+              <w:t>(UPDATE POINTER)</w:t>
             </w:r>
           </w:p>
         </w:tc>
@@ -8362,8 +8816,8 @@
             <w:r>
               <w:rPr>
                 <w:rFonts w:eastAsia="Times New Roman" w:cstheme="minorHAnsi"/>
-                <w:sz w:val="24"/>
-                <w:szCs w:val="24"/>
+                <w:sz w:val="26"/>
+                <w:szCs w:val="26"/>
                 <w:lang w:eastAsia="pt-BR"/>
               </w:rPr>
               <w:t>2</w:t>
@@ -8424,7 +8878,7 @@
                 <w:szCs w:val="26"/>
                 <w:lang w:eastAsia="pt-BR"/>
               </w:rPr>
-              <w:t xml:space="preserve">UPD.P </w:t>
+              <w:t xml:space="preserve">UPI.P </w:t>
             </w:r>
             <w:r>
               <w:rPr>
@@ -8433,7 +8887,7 @@
                 <w:szCs w:val="26"/>
                 <w:lang w:eastAsia="pt-BR"/>
               </w:rPr>
-              <w:t>(UPDATE POINTER)</w:t>
+              <w:t>(UPDATE IMMEDIATE POINTER)</w:t>
             </w:r>
           </w:p>
         </w:tc>
@@ -8464,196 +8918,30 @@
           </w:p>
         </w:tc>
       </w:tr>
-      <w:tr>
-        <w:trPr>
-          <w:cnfStyle w:val="000000100000" w:firstRow="0" w:lastRow="0" w:firstColumn="0" w:lastColumn="0" w:oddVBand="0" w:evenVBand="0" w:oddHBand="1" w:evenHBand="0" w:firstRowFirstColumn="0" w:firstRowLastColumn="0" w:lastRowFirstColumn="0" w:lastRowLastColumn="0"/>
-        </w:trPr>
-        <w:tc>
-          <w:tcPr>
-            <w:cnfStyle w:val="001000000000" w:firstRow="0" w:lastRow="0" w:firstColumn="1" w:lastColumn="0" w:oddVBand="0" w:evenVBand="0" w:oddHBand="0" w:evenHBand="0" w:firstRowFirstColumn="0" w:firstRowLastColumn="0" w:lastRowFirstColumn="0" w:lastRowLastColumn="0"/>
-            <w:tcW w:w="987" w:type="dxa"/>
-          </w:tcPr>
-          <w:p>
-            <w:pPr>
-              <w:jc w:val="center"/>
-              <w:rPr>
-                <w:rFonts w:eastAsia="Times New Roman" w:cstheme="minorHAnsi"/>
-                <w:sz w:val="26"/>
-                <w:szCs w:val="26"/>
-                <w:lang w:eastAsia="pt-BR"/>
-              </w:rPr>
-            </w:pPr>
-            <w:r>
-              <w:rPr>
-                <w:rFonts w:eastAsia="Times New Roman" w:cstheme="minorHAnsi"/>
-                <w:sz w:val="26"/>
-                <w:szCs w:val="26"/>
-                <w:lang w:eastAsia="pt-BR"/>
-              </w:rPr>
-              <w:t>40</w:t>
-            </w:r>
-          </w:p>
-        </w:tc>
-        <w:tc>
-          <w:tcPr>
-            <w:tcW w:w="5245" w:type="dxa"/>
-          </w:tcPr>
-          <w:p>
-            <w:pPr>
-              <w:jc w:val="both"/>
-              <w:cnfStyle w:val="000000100000" w:firstRow="0" w:lastRow="0" w:firstColumn="0" w:lastColumn="0" w:oddVBand="0" w:evenVBand="0" w:oddHBand="1" w:evenHBand="0" w:firstRowFirstColumn="0" w:firstRowLastColumn="0" w:lastRowFirstColumn="0" w:lastRowLastColumn="0"/>
-              <w:rPr>
-                <w:rFonts w:eastAsia="Times New Roman" w:cstheme="minorHAnsi"/>
-                <w:b/>
-                <w:bCs/>
-                <w:sz w:val="26"/>
-                <w:szCs w:val="26"/>
-                <w:lang w:eastAsia="pt-BR"/>
-              </w:rPr>
-            </w:pPr>
-            <w:r>
-              <w:rPr>
-                <w:rFonts w:eastAsia="Times New Roman" w:cstheme="minorHAnsi"/>
-                <w:b/>
-                <w:bCs/>
-                <w:sz w:val="26"/>
-                <w:szCs w:val="26"/>
-                <w:lang w:eastAsia="pt-BR"/>
-              </w:rPr>
-              <w:t xml:space="preserve">UPI.P </w:t>
-            </w:r>
-            <w:r>
-              <w:rPr>
-                <w:rFonts w:eastAsia="Times New Roman" w:cstheme="minorHAnsi"/>
-                <w:sz w:val="26"/>
-                <w:szCs w:val="26"/>
-                <w:lang w:eastAsia="pt-BR"/>
-              </w:rPr>
-              <w:t>(UPDATE IMMEDIATE POINTER)</w:t>
-            </w:r>
-          </w:p>
-        </w:tc>
-        <w:tc>
-          <w:tcPr>
-            <w:tcW w:w="2268" w:type="dxa"/>
-          </w:tcPr>
-          <w:p>
-            <w:pPr>
-              <w:jc w:val="center"/>
-              <w:cnfStyle w:val="000000100000" w:firstRow="0" w:lastRow="0" w:firstColumn="0" w:lastColumn="0" w:oddVBand="0" w:evenVBand="0" w:oddHBand="1" w:evenHBand="0" w:firstRowFirstColumn="0" w:firstRowLastColumn="0" w:lastRowFirstColumn="0" w:lastRowLastColumn="0"/>
-              <w:rPr>
-                <w:rFonts w:eastAsia="Times New Roman" w:cstheme="minorHAnsi"/>
-                <w:sz w:val="26"/>
-                <w:szCs w:val="26"/>
-                <w:lang w:eastAsia="pt-BR"/>
-              </w:rPr>
-            </w:pPr>
-            <w:r>
-              <w:rPr>
-                <w:rFonts w:eastAsia="Times New Roman" w:cstheme="minorHAnsi"/>
-                <w:sz w:val="26"/>
-                <w:szCs w:val="26"/>
-                <w:lang w:eastAsia="pt-BR"/>
-              </w:rPr>
-              <w:t>2</w:t>
-            </w:r>
-          </w:p>
-        </w:tc>
-      </w:tr>
-      <w:tr>
-        <w:tc>
-          <w:tcPr>
-            <w:cnfStyle w:val="001000000000" w:firstRow="0" w:lastRow="0" w:firstColumn="1" w:lastColumn="0" w:oddVBand="0" w:evenVBand="0" w:oddHBand="0" w:evenHBand="0" w:firstRowFirstColumn="0" w:firstRowLastColumn="0" w:lastRowFirstColumn="0" w:lastRowLastColumn="0"/>
-            <w:tcW w:w="987" w:type="dxa"/>
-          </w:tcPr>
-          <w:p>
-            <w:pPr>
-              <w:jc w:val="center"/>
-              <w:rPr>
-                <w:rFonts w:eastAsia="Times New Roman" w:cstheme="minorHAnsi"/>
-                <w:sz w:val="26"/>
-                <w:szCs w:val="26"/>
-                <w:lang w:eastAsia="pt-BR"/>
-              </w:rPr>
-            </w:pPr>
-            <w:r>
-              <w:rPr>
-                <w:rFonts w:eastAsia="Times New Roman" w:cstheme="minorHAnsi"/>
-                <w:sz w:val="26"/>
-                <w:szCs w:val="26"/>
-                <w:lang w:eastAsia="pt-BR"/>
-              </w:rPr>
-              <w:t>41</w:t>
-            </w:r>
-          </w:p>
-        </w:tc>
-        <w:tc>
-          <w:tcPr>
-            <w:tcW w:w="5245" w:type="dxa"/>
-          </w:tcPr>
-          <w:p>
-            <w:pPr>
-              <w:jc w:val="both"/>
-              <w:cnfStyle w:val="000000000000" w:firstRow="0" w:lastRow="0" w:firstColumn="0" w:lastColumn="0" w:oddVBand="0" w:evenVBand="0" w:oddHBand="0" w:evenHBand="0" w:firstRowFirstColumn="0" w:firstRowLastColumn="0" w:lastRowFirstColumn="0" w:lastRowLastColumn="0"/>
-              <w:rPr>
-                <w:rFonts w:eastAsia="Times New Roman" w:cstheme="minorHAnsi"/>
-                <w:bCs/>
-                <w:sz w:val="26"/>
-                <w:szCs w:val="26"/>
-                <w:lang w:eastAsia="pt-BR"/>
-              </w:rPr>
-            </w:pPr>
-            <w:r>
-              <w:rPr>
-                <w:rFonts w:eastAsia="Times New Roman" w:cstheme="minorHAnsi"/>
-                <w:b/>
-                <w:bCs/>
-                <w:sz w:val="26"/>
-                <w:szCs w:val="26"/>
-                <w:lang w:eastAsia="pt-BR"/>
-              </w:rPr>
-              <w:t>GETC</w:t>
-            </w:r>
-            <w:r>
-              <w:rPr>
-                <w:rFonts w:eastAsia="Times New Roman" w:cstheme="minorHAnsi"/>
-                <w:bCs/>
-                <w:sz w:val="26"/>
-                <w:szCs w:val="26"/>
-                <w:lang w:eastAsia="pt-BR"/>
-              </w:rPr>
-              <w:t xml:space="preserve"> (GET CHAR INPUT)</w:t>
-            </w:r>
-          </w:p>
-        </w:tc>
-        <w:tc>
-          <w:tcPr>
-            <w:tcW w:w="2268" w:type="dxa"/>
-          </w:tcPr>
-          <w:p>
-            <w:pPr>
-              <w:jc w:val="center"/>
-              <w:cnfStyle w:val="000000000000" w:firstRow="0" w:lastRow="0" w:firstColumn="0" w:lastColumn="0" w:oddVBand="0" w:evenVBand="0" w:oddHBand="0" w:evenHBand="0" w:firstRowFirstColumn="0" w:firstRowLastColumn="0" w:lastRowFirstColumn="0" w:lastRowLastColumn="0"/>
-              <w:rPr>
-                <w:rFonts w:eastAsia="Times New Roman" w:cstheme="minorHAnsi"/>
-                <w:sz w:val="26"/>
-                <w:szCs w:val="26"/>
-                <w:lang w:eastAsia="pt-BR"/>
-              </w:rPr>
-            </w:pPr>
-            <w:r>
-              <w:rPr>
-                <w:rFonts w:eastAsia="Times New Roman" w:cstheme="minorHAnsi"/>
-                <w:sz w:val="26"/>
-                <w:szCs w:val="26"/>
-                <w:lang w:eastAsia="pt-BR"/>
-              </w:rPr>
-              <w:t>1</w:t>
-            </w:r>
-          </w:p>
-        </w:tc>
-      </w:tr>
     </w:tbl>
+    <w:p>
+      <w:pPr>
+        <w:rPr>
+          <w:rFonts w:eastAsia="Times New Roman" w:cstheme="minorHAnsi"/>
+          <w:b/>
+          <w:bCs/>
+          <w:sz w:val="26"/>
+          <w:szCs w:val="26"/>
+          <w:lang w:eastAsia="pt-BR"/>
+        </w:rPr>
+      </w:pPr>
+      <w:r>
+        <w:rPr>
+          <w:rFonts w:eastAsia="Times New Roman" w:cstheme="minorHAnsi"/>
+          <w:b/>
+          <w:bCs/>
+          <w:sz w:val="26"/>
+          <w:szCs w:val="26"/>
+          <w:lang w:eastAsia="pt-BR"/>
+        </w:rPr>
+        <w:br w:type="page"/>
+      </w:r>
+    </w:p>
     <w:p>
       <w:pPr>
         <w:spacing w:before="100" w:beforeAutospacing="1" w:after="100" w:afterAutospacing="1" w:line="240" w:lineRule="auto"/>
@@ -14793,6 +15081,7 @@
       <w:pPr>
         <w:spacing w:before="100" w:beforeAutospacing="1" w:after="100" w:afterAutospacing="1" w:line="240" w:lineRule="auto"/>
         <w:jc w:val="both"/>
+        <w:outlineLvl w:val="3"/>
         <w:rPr>
           <w:rFonts w:eastAsia="Times New Roman" w:cstheme="minorHAnsi"/>
           <w:b/>
@@ -14812,105 +15101,6 @@
           <w:lang w:eastAsia="pt-BR"/>
         </w:rPr>
         <w:lastRenderedPageBreak/>
-        <w:t>DRAW (DRAW CHAR)</w:t>
-      </w:r>
-    </w:p>
-    <w:p>
-      <w:pPr>
-        <w:numPr>
-          <w:ilvl w:val="0"/>
-          <w:numId w:val="12"/>
-        </w:numPr>
-        <w:spacing w:before="100" w:beforeAutospacing="1" w:after="100" w:afterAutospacing="1" w:line="240" w:lineRule="auto"/>
-        <w:jc w:val="both"/>
-        <w:rPr>
-          <w:rFonts w:eastAsia="Times New Roman" w:cstheme="minorHAnsi"/>
-          <w:sz w:val="26"/>
-          <w:szCs w:val="26"/>
-          <w:lang w:eastAsia="pt-BR"/>
-        </w:rPr>
-      </w:pPr>
-      <w:r>
-        <w:rPr>
-          <w:rFonts w:eastAsia="Times New Roman" w:cstheme="minorHAnsi"/>
-          <w:b/>
-          <w:bCs/>
-          <w:sz w:val="26"/>
-          <w:szCs w:val="26"/>
-          <w:lang w:eastAsia="pt-BR"/>
-        </w:rPr>
-        <w:t>Exemplo em Assembly:</w:t>
-      </w:r>
-      <w:r>
-        <w:rPr>
-          <w:rFonts w:eastAsia="Times New Roman" w:cstheme="minorHAnsi"/>
-          <w:sz w:val="26"/>
-          <w:szCs w:val="26"/>
-          <w:lang w:eastAsia="pt-BR"/>
-        </w:rPr>
-        <w:t xml:space="preserve"> DRAW</w:t>
-      </w:r>
-    </w:p>
-    <w:p>
-      <w:pPr>
-        <w:numPr>
-          <w:ilvl w:val="0"/>
-          <w:numId w:val="12"/>
-        </w:numPr>
-        <w:spacing w:before="100" w:beforeAutospacing="1" w:after="100" w:afterAutospacing="1" w:line="240" w:lineRule="auto"/>
-        <w:jc w:val="both"/>
-        <w:rPr>
-          <w:rFonts w:eastAsia="Times New Roman" w:cstheme="minorHAnsi"/>
-          <w:sz w:val="26"/>
-          <w:szCs w:val="26"/>
-          <w:lang w:eastAsia="pt-BR"/>
-        </w:rPr>
-      </w:pPr>
-      <w:r>
-        <w:rPr>
-          <w:rFonts w:eastAsia="Times New Roman" w:cstheme="minorHAnsi"/>
-          <w:b/>
-          <w:bCs/>
-          <w:sz w:val="26"/>
-          <w:szCs w:val="26"/>
-          <w:lang w:eastAsia="pt-BR"/>
-        </w:rPr>
-        <w:t>Significado:</w:t>
-      </w:r>
-      <w:r>
-        <w:rPr>
-          <w:rFonts w:eastAsia="Times New Roman" w:cstheme="minorHAnsi"/>
-          <w:bCs/>
-          <w:sz w:val="26"/>
-          <w:szCs w:val="26"/>
-          <w:lang w:eastAsia="pt-BR"/>
-        </w:rPr>
-        <w:t xml:space="preserve"> Desenha na tela um caractere ASCII com base no endereço mapeado na memória RAM.</w:t>
-      </w:r>
-    </w:p>
-    <w:p>
-      <w:pPr>
-        <w:spacing w:before="100" w:beforeAutospacing="1" w:after="100" w:afterAutospacing="1" w:line="240" w:lineRule="auto"/>
-        <w:jc w:val="both"/>
-        <w:outlineLvl w:val="3"/>
-        <w:rPr>
-          <w:rFonts w:eastAsia="Times New Roman" w:cstheme="minorHAnsi"/>
-          <w:b/>
-          <w:bCs/>
-          <w:sz w:val="26"/>
-          <w:szCs w:val="26"/>
-          <w:lang w:eastAsia="pt-BR"/>
-        </w:rPr>
-      </w:pPr>
-      <w:r>
-        <w:rPr>
-          <w:rFonts w:eastAsia="Times New Roman" w:cstheme="minorHAnsi"/>
-          <w:b/>
-          <w:bCs/>
-          <w:sz w:val="26"/>
-          <w:szCs w:val="26"/>
-          <w:lang w:eastAsia="pt-BR"/>
-        </w:rPr>
         <w:t>OUT (OUTPUT)</w:t>
       </w:r>
     </w:p>
@@ -14984,7 +15174,87 @@
           <w:szCs w:val="26"/>
           <w:lang w:eastAsia="pt-BR"/>
         </w:rPr>
-        <w:t xml:space="preserve"> Exibe no OUTPUT um número inteiro com base no endereço mapeado na memória RAM.</w:t>
+        <w:t xml:space="preserve"> Exibe no OUTPUT um número inteiro</w:t>
+      </w:r>
+      <w:r>
+        <w:rPr>
+          <w:rFonts w:eastAsia="Times New Roman" w:cstheme="minorHAnsi"/>
+          <w:bCs/>
+          <w:sz w:val="26"/>
+          <w:szCs w:val="26"/>
+          <w:lang w:eastAsia="pt-BR"/>
+        </w:rPr>
+        <w:t xml:space="preserve"> ou um caractere</w:t>
+      </w:r>
+      <w:r>
+        <w:rPr>
+          <w:rFonts w:eastAsia="Times New Roman" w:cstheme="minorHAnsi"/>
+          <w:bCs/>
+          <w:sz w:val="26"/>
+          <w:szCs w:val="26"/>
+          <w:lang w:eastAsia="pt-BR"/>
+        </w:rPr>
+        <w:t xml:space="preserve"> com base no</w:t>
+      </w:r>
+      <w:r>
+        <w:rPr>
+          <w:rFonts w:eastAsia="Times New Roman" w:cstheme="minorHAnsi"/>
+          <w:bCs/>
+          <w:sz w:val="26"/>
+          <w:szCs w:val="26"/>
+          <w:lang w:eastAsia="pt-BR"/>
+        </w:rPr>
+        <w:t>s</w:t>
+      </w:r>
+      <w:r>
+        <w:rPr>
+          <w:rFonts w:eastAsia="Times New Roman" w:cstheme="minorHAnsi"/>
+          <w:bCs/>
+          <w:sz w:val="26"/>
+          <w:szCs w:val="26"/>
+          <w:lang w:eastAsia="pt-BR"/>
+        </w:rPr>
+        <w:t xml:space="preserve"> endereço</w:t>
+      </w:r>
+      <w:r>
+        <w:rPr>
+          <w:rFonts w:eastAsia="Times New Roman" w:cstheme="minorHAnsi"/>
+          <w:bCs/>
+          <w:sz w:val="26"/>
+          <w:szCs w:val="26"/>
+          <w:lang w:eastAsia="pt-BR"/>
+        </w:rPr>
+        <w:t>s</w:t>
+      </w:r>
+      <w:r>
+        <w:rPr>
+          <w:rFonts w:eastAsia="Times New Roman" w:cstheme="minorHAnsi"/>
+          <w:bCs/>
+          <w:sz w:val="26"/>
+          <w:szCs w:val="26"/>
+          <w:lang w:eastAsia="pt-BR"/>
+        </w:rPr>
+        <w:t xml:space="preserve"> mapeado</w:t>
+      </w:r>
+      <w:r>
+        <w:rPr>
+          <w:rFonts w:eastAsia="Times New Roman" w:cstheme="minorHAnsi"/>
+          <w:bCs/>
+          <w:sz w:val="26"/>
+          <w:szCs w:val="26"/>
+          <w:lang w:eastAsia="pt-BR"/>
+        </w:rPr>
+        <w:t>s</w:t>
+      </w:r>
+      <w:r>
+        <w:rPr>
+          <w:rFonts w:eastAsia="Times New Roman" w:cstheme="minorHAnsi"/>
+          <w:bCs/>
+          <w:sz w:val="26"/>
+          <w:szCs w:val="26"/>
+          <w:lang w:eastAsia="pt-BR"/>
+        </w:rPr>
+        <w:t xml:space="preserve"> na memória RAM.</w:t>
       </w:r>
     </w:p>
     <w:p>
@@ -16229,206 +16499,8 @@
         </w:rPr>
         <w:t>.</w:t>
       </w:r>
-    </w:p>
-    <w:p>
-      <w:pPr>
-        <w:spacing w:before="100" w:beforeAutospacing="1" w:after="100" w:afterAutospacing="1" w:line="240" w:lineRule="auto"/>
-        <w:jc w:val="both"/>
-        <w:rPr>
-          <w:rFonts w:eastAsia="Times New Roman" w:cstheme="minorHAnsi"/>
-          <w:b/>
-          <w:bCs/>
-          <w:sz w:val="26"/>
-          <w:szCs w:val="26"/>
-          <w:lang w:eastAsia="pt-BR"/>
-        </w:rPr>
-      </w:pPr>
-      <w:r>
-        <w:rPr>
-          <w:rFonts w:eastAsia="Times New Roman" w:cstheme="minorHAnsi"/>
-          <w:b/>
-          <w:bCs/>
-          <w:sz w:val="26"/>
-          <w:szCs w:val="26"/>
-          <w:lang w:eastAsia="pt-BR"/>
-        </w:rPr>
-        <w:t>GETC</w:t>
-      </w:r>
-      <w:r>
-        <w:rPr>
-          <w:rFonts w:eastAsia="Times New Roman" w:cstheme="minorHAnsi"/>
-          <w:b/>
-          <w:bCs/>
-          <w:sz w:val="26"/>
-          <w:szCs w:val="26"/>
-          <w:lang w:eastAsia="pt-BR"/>
-        </w:rPr>
-        <w:t xml:space="preserve"> (</w:t>
-      </w:r>
-      <w:r>
-        <w:rPr>
-          <w:rFonts w:eastAsia="Times New Roman" w:cstheme="minorHAnsi"/>
-          <w:b/>
-          <w:bCs/>
-          <w:sz w:val="26"/>
-          <w:szCs w:val="26"/>
-          <w:lang w:eastAsia="pt-BR"/>
-        </w:rPr>
-        <w:t>GET CHAR INPUT</w:t>
-      </w:r>
-      <w:r>
-        <w:rPr>
-          <w:rFonts w:eastAsia="Times New Roman" w:cstheme="minorHAnsi"/>
-          <w:b/>
-          <w:bCs/>
-          <w:sz w:val="26"/>
-          <w:szCs w:val="26"/>
-          <w:lang w:eastAsia="pt-BR"/>
-        </w:rPr>
-        <w:t>)</w:t>
-      </w:r>
-    </w:p>
-    <w:p>
-      <w:pPr>
-        <w:numPr>
-          <w:ilvl w:val="0"/>
-          <w:numId w:val="12"/>
-        </w:numPr>
-        <w:spacing w:before="100" w:beforeAutospacing="1" w:after="100" w:afterAutospacing="1" w:line="240" w:lineRule="auto"/>
-        <w:jc w:val="both"/>
-        <w:rPr>
-          <w:rFonts w:eastAsia="Times New Roman" w:cstheme="minorHAnsi"/>
-          <w:sz w:val="26"/>
-          <w:szCs w:val="26"/>
-          <w:lang w:eastAsia="pt-BR"/>
-        </w:rPr>
-      </w:pPr>
-      <w:r>
-        <w:rPr>
-          <w:rFonts w:eastAsia="Times New Roman" w:cstheme="minorHAnsi"/>
-          <w:b/>
-          <w:bCs/>
-          <w:sz w:val="26"/>
-          <w:szCs w:val="26"/>
-          <w:lang w:eastAsia="pt-BR"/>
-        </w:rPr>
-        <w:t>Exemplo em Assembly:</w:t>
-      </w:r>
-      <w:r>
-        <w:rPr>
-          <w:rFonts w:eastAsia="Times New Roman" w:cstheme="minorHAnsi"/>
-          <w:sz w:val="26"/>
-          <w:szCs w:val="26"/>
-          <w:lang w:eastAsia="pt-BR"/>
-        </w:rPr>
-        <w:t xml:space="preserve"> </w:t>
-      </w:r>
-      <w:r>
-        <w:rPr>
-          <w:rFonts w:eastAsia="Times New Roman" w:cstheme="minorHAnsi"/>
-          <w:sz w:val="26"/>
-          <w:szCs w:val="26"/>
-          <w:lang w:eastAsia="pt-BR"/>
-        </w:rPr>
-        <w:t>GETC</w:t>
-      </w:r>
-    </w:p>
-    <w:p>
-      <w:pPr>
-        <w:numPr>
-          <w:ilvl w:val="0"/>
-          <w:numId w:val="12"/>
-        </w:numPr>
-        <w:spacing w:before="100" w:beforeAutospacing="1" w:after="100" w:afterAutospacing="1" w:line="240" w:lineRule="auto"/>
-        <w:jc w:val="both"/>
-        <w:rPr>
-          <w:rFonts w:eastAsia="Times New Roman" w:cstheme="minorHAnsi"/>
-          <w:sz w:val="26"/>
-          <w:szCs w:val="26"/>
-          <w:lang w:eastAsia="pt-BR"/>
-        </w:rPr>
-      </w:pPr>
-      <w:r>
-        <w:rPr>
-          <w:rFonts w:eastAsia="Times New Roman" w:cstheme="minorHAnsi"/>
-          <w:b/>
-          <w:bCs/>
-          <w:sz w:val="26"/>
-          <w:szCs w:val="26"/>
-          <w:lang w:eastAsia="pt-BR"/>
-        </w:rPr>
-        <w:t>Significado:</w:t>
-      </w:r>
-      <w:r>
-        <w:rPr>
-          <w:rFonts w:eastAsia="Times New Roman" w:cstheme="minorHAnsi"/>
-          <w:bCs/>
-          <w:sz w:val="26"/>
-          <w:szCs w:val="26"/>
-          <w:lang w:eastAsia="pt-BR"/>
-        </w:rPr>
-        <w:t xml:space="preserve"> Captura o INPUT do teclado do usuário</w:t>
-      </w:r>
-      <w:r>
-        <w:rPr>
-          <w:rFonts w:eastAsia="Times New Roman" w:cstheme="minorHAnsi"/>
-          <w:bCs/>
-          <w:sz w:val="26"/>
-          <w:szCs w:val="26"/>
-          <w:lang w:eastAsia="pt-BR"/>
-        </w:rPr>
-        <w:t xml:space="preserve"> em formato de caractere ASCII,</w:t>
-      </w:r>
-      <w:r>
-        <w:rPr>
-          <w:rFonts w:eastAsia="Times New Roman" w:cstheme="minorHAnsi"/>
-          <w:bCs/>
-          <w:sz w:val="26"/>
-          <w:szCs w:val="26"/>
-          <w:lang w:eastAsia="pt-BR"/>
-        </w:rPr>
-        <w:t xml:space="preserve"> </w:t>
-      </w:r>
-      <w:r>
-        <w:rPr>
-          <w:rFonts w:eastAsia="Times New Roman" w:cstheme="minorHAnsi"/>
-          <w:bCs/>
-          <w:sz w:val="26"/>
-          <w:szCs w:val="26"/>
-          <w:lang w:eastAsia="pt-BR"/>
-        </w:rPr>
-        <w:t>usando</w:t>
-      </w:r>
-      <w:r>
-        <w:rPr>
-          <w:rFonts w:eastAsia="Times New Roman" w:cstheme="minorHAnsi"/>
-          <w:bCs/>
-          <w:sz w:val="26"/>
-          <w:szCs w:val="26"/>
-          <w:lang w:eastAsia="pt-BR"/>
-        </w:rPr>
-        <w:t xml:space="preserve"> </w:t>
-      </w:r>
-      <w:r>
-        <w:rPr>
-          <w:rFonts w:eastAsia="Times New Roman" w:cstheme="minorHAnsi"/>
-          <w:bCs/>
-          <w:sz w:val="26"/>
-          <w:szCs w:val="26"/>
-          <w:lang w:eastAsia="pt-BR"/>
-        </w:rPr>
-        <w:t>os</w:t>
-      </w:r>
-      <w:r>
-        <w:rPr>
-          <w:rFonts w:eastAsia="Times New Roman" w:cstheme="minorHAnsi"/>
-          <w:bCs/>
-          <w:sz w:val="26"/>
-          <w:szCs w:val="26"/>
-          <w:lang w:eastAsia="pt-BR"/>
-        </w:rPr>
-        <w:t xml:space="preserve"> endereços mapeados na memória RAM.</w:t>
-      </w:r>
+      <w:bookmarkStart w:id="0" w:name="_GoBack"/>
+      <w:bookmarkEnd w:id="0"/>
     </w:p>
     <w:sectPr>
       <w:pgSz w:w="11906" w:h="16838"/>
@@ -16444,7 +16516,7 @@
 <w:numbering xmlns:wpc="http://schemas.microsoft.com/office/word/2010/wordprocessingCanvas" xmlns:cx="http://schemas.microsoft.com/office/drawing/2014/chartex" xmlns:cx1="http://schemas.microsoft.com/office/drawing/2015/9/8/chartex" xmlns:cx2="http://schemas.microsoft.com/office/drawing/2015/10/21/chartex" xmlns:cx3="http://schemas.microsoft.com/office/drawing/2016/5/9/chartex" xmlns:cx4="http://schemas.microsoft.com/office/drawing/2016/5/10/chartex" xmlns:cx5="http://schemas.microsoft.com/office/drawing/2016/5/11/chartex" xmlns:cx6="http://schemas.microsoft.com/office/drawing/2016/5/12/chartex" xmlns:cx7="http://schemas.microsoft.com/office/drawing/2016/5/13/chartex" xmlns:cx8="http://schemas.microsoft.com/office/drawing/2016/5/14/chartex" xmlns:mc="http://schemas.openxmlformats.org/markup-compatibility/2006" xmlns:aink="http://schemas.microsoft.com/office/drawing/2016/ink" xmlns:am3d="http://schemas.microsoft.com/office/drawing/2017/model3d" xmlns:o="urn:schemas-microsoft-com:office:office" xmlns:r="http://schemas.openxmlformats.org/officeDocument/2006/relationships" xmlns:m="http://schemas.openxmlformats.org/officeDocument/2006/math" xmlns:v="urn:schemas-microsoft-com:vml" xmlns:wp14="http://schemas.microsoft.com/office/word/2010/wordprocessingDrawing" xmlns:wp="http://schemas.openxmlformats.org/drawingml/2006/wordprocessingDrawing" xmlns:w10="urn:schemas-microsoft-com:office:word" xmlns:w="http://schemas.openxmlformats.org/wordprocessingml/2006/main" xmlns:w14="http://schemas.microsoft.com/office/word/2010/wordml" xmlns:w15="http://schemas.microsoft.com/office/word/2012/wordml" xmlns:w16cid="http://schemas.microsoft.com/office/word/2016/wordml/cid" xmlns:w16se="http://schemas.microsoft.com/office/word/2015/wordml/symex" xmlns:wpg="http://schemas.microsoft.com/office/word/2010/wordprocessingGroup" xmlns:wpi="http://schemas.microsoft.com/office/word/2010/wordprocessingInk" xmlns:wne="http://schemas.microsoft.com/office/word/2006/wordml" xmlns:wps="http://schemas.microsoft.com/office/word/2010/wordprocessingShape" mc:Ignorable="w14 w15 w16se w16cid wp14">
   <w:numPicBullet w:numPicBulletId="0">
     <w:pict>
-      <v:rect id="_x0000_i1032" style="width:0;height:.75pt" o:hralign="center" o:bullet="t" o:hrstd="t" o:hrnoshade="t" o:hr="t" fillcolor="#404040" stroked="f"/>
+      <v:rect id="_x0000_i1063" style="width:0;height:.75pt" o:hralign="center" o:bullet="t" o:hrstd="t" o:hrnoshade="t" o:hr="t" fillcolor="#404040" stroked="f"/>
     </w:pict>
   </w:numPicBullet>
   <w:abstractNum w:abstractNumId="0" w15:restartNumberingAfterBreak="0">
@@ -23974,7 +24046,7 @@
 </file>
 
 <file path=customXml/itemProps1.xml><?xml version="1.0" encoding="utf-8"?>
-<ds:datastoreItem xmlns:ds="http://schemas.openxmlformats.org/officeDocument/2006/customXml" ds:itemID="{21C80E02-CB24-46EF-8A56-373D335CDC5E}">
+<ds:datastoreItem xmlns:ds="http://schemas.openxmlformats.org/officeDocument/2006/customXml" ds:itemID="{31B5F6AE-2D39-4AA1-8B2F-D11D1903F4EC}">
   <ds:schemaRefs>
     <ds:schemaRef ds:uri="http://schemas.openxmlformats.org/officeDocument/2006/bibliography"/>
   </ds:schemaRefs>

</xml_diff>